<commit_message>
er alter and update'
</commit_message>
<xml_diff>
--- a/ER Diagram and Schema Diagram.docx
+++ b/ER Diagram and Schema Diagram.docx
@@ -55,10 +55,10 @@
           <w:noProof/>
         </w:rPr>
         <w:drawing>
-          <wp:inline distT="0" distB="0" distL="0" distR="0" wp14:anchorId="7E2C3A1B" wp14:editId="1A9A1384">
-            <wp:extent cx="6327775" cy="4001654"/>
-            <wp:effectExtent l="0" t="0" r="0" b="0"/>
-            <wp:docPr id="1" name="Picture 1"/>
+          <wp:inline distT="0" distB="0" distL="0" distR="0" wp14:anchorId="56715F2B" wp14:editId="1FA46874">
+            <wp:extent cx="6342505" cy="3810000"/>
+            <wp:effectExtent l="0" t="0" r="1270" b="0"/>
+            <wp:docPr id="3" name="Picture 3"/>
             <wp:cNvGraphicFramePr>
               <a:graphicFrameLocks xmlns:a="http://schemas.openxmlformats.org/drawingml/2006/main" noChangeAspect="1"/>
             </wp:cNvGraphicFramePr>
@@ -87,7 +87,7 @@
                   <pic:spPr bwMode="auto">
                     <a:xfrm>
                       <a:off x="0" y="0"/>
-                      <a:ext cx="6343691" cy="4011719"/>
+                      <a:ext cx="6349392" cy="3814137"/>
                     </a:xfrm>
                     <a:prstGeom prst="rect">
                       <a:avLst/>
@@ -104,6 +104,7 @@
         </w:drawing>
       </w:r>
     </w:p>
+    <w:p/>
     <w:p/>
     <w:p>
       <w:pPr>

</xml_diff>